<commit_message>
Função para atualizar os valores da coleção adicionada
</commit_message>
<xml_diff>
--- a/docs/docx/exemplo2.docx
+++ b/docs/docx/exemplo2.docx
@@ -10,148 +10,10 @@
         <w:rPr>
           <w:rFonts w:hint="default"/>
         </w:rPr>
-        <w:t>Ele olhou para a direita o mais longe que pôde, e a cerca alta parecia seguir até o</w:t>
-      </w:r>
-      <w:r>
-        <w:rPr>
-          <w:rFonts w:hint="default"/>
-        </w:rPr>
-        <w:t xml:space="preserve"> </w:t>
-      </w:r>
-      <w:r>
-        <w:rPr>
-          <w:rFonts w:hint="default"/>
-        </w:rPr>
-        <w:t>horizonte na luz do sol, perdendo-se na distância, o que o deixou feliz, pois isto significava</w:t>
-      </w:r>
-      <w:r>
-        <w:rPr>
-          <w:rFonts w:hint="default"/>
-        </w:rPr>
-        <w:t xml:space="preserve"> </w:t>
-      </w:r>
-      <w:r>
-        <w:rPr>
-          <w:rFonts w:hint="default"/>
-        </w:rPr>
-        <w:t>que ele não sa</w:t>
+        <w:t>Ele olhou para a direita o mais longe que pôde, e a cerca alta parecia seguir até o horizonte na luz do sol, perdendo-se na distância, o que o deixou feliz, pois isto significava que ele não sabia o que havia além dela e teria de andar bastante para descobrir e era esse o espírito da exploração, afinal de contas.</w:t>
       </w:r>
       <w:bookmarkStart w:id="0" w:name="_GoBack"/>
       <w:bookmarkEnd w:id="0"/>
-      <w:r>
-        <w:rPr>
-          <w:rFonts w:hint="default"/>
-        </w:rPr>
-        <w:t>bia o que havia além dela e teria de andar bastante para descobrir e era esse o</w:t>
-      </w:r>
-      <w:r>
-        <w:rPr>
-          <w:rFonts w:hint="default"/>
-        </w:rPr>
-        <w:t xml:space="preserve"> </w:t>
-      </w:r>
-      <w:r>
-        <w:rPr>
-          <w:rFonts w:hint="default"/>
-        </w:rPr>
-        <w:t>espírito da exploração, afinal de contas. (Havia algo de bom nos ensinamentos de herr Liszt</w:t>
-      </w:r>
-      <w:r>
-        <w:rPr>
-          <w:rFonts w:hint="default"/>
-        </w:rPr>
-        <w:t xml:space="preserve"> </w:t>
-      </w:r>
-      <w:r>
-        <w:rPr>
-          <w:rFonts w:hint="default"/>
-        </w:rPr>
-        <w:t>durante as aulas de história: ele falava sobre homens como Cristóvão Colombo e Américo</w:t>
-      </w:r>
-      <w:r>
-        <w:rPr>
-          <w:rFonts w:hint="default"/>
-        </w:rPr>
-        <w:t xml:space="preserve"> </w:t>
-      </w:r>
-      <w:r>
-        <w:rPr>
-          <w:rFonts w:hint="default"/>
-        </w:rPr>
-        <w:t>Vespúcio; homens com histórias tão cheias de aventuras e vidas tão interessantes que</w:t>
-      </w:r>
-      <w:r>
-        <w:rPr>
-          <w:rFonts w:hint="default"/>
-        </w:rPr>
-        <w:t xml:space="preserve"> </w:t>
-      </w:r>
-      <w:r>
-        <w:rPr>
-          <w:rFonts w:hint="default"/>
-        </w:rPr>
-        <w:t>apenas confirmavam o desejo de Bruno de se tornar como eles quando crescesse.)</w:t>
-      </w:r>
-      <w:r>
-        <w:rPr>
-          <w:rFonts w:hint="default"/>
-        </w:rPr>
-        <w:t xml:space="preserve"> </w:t>
-      </w:r>
-      <w:r>
-        <w:rPr>
-          <w:rFonts w:hint="default"/>
-        </w:rPr>
-        <w:t>Antes de sair naquela direção, entretanto, havia uma última coisa para investigar: o</w:t>
-      </w:r>
-      <w:r>
-        <w:rPr>
-          <w:rFonts w:hint="default"/>
-        </w:rPr>
-        <w:t xml:space="preserve"> </w:t>
-      </w:r>
-      <w:r>
-        <w:rPr>
-          <w:rFonts w:hint="default"/>
-        </w:rPr>
-        <w:t>banco. Durante todos aqueles meses ele o observara na distância, reparando na placa e</w:t>
-      </w:r>
-      <w:r>
-        <w:rPr>
-          <w:rFonts w:hint="default"/>
-        </w:rPr>
-        <w:t xml:space="preserve"> </w:t>
-      </w:r>
-      <w:r>
-        <w:rPr>
-          <w:rFonts w:hint="default"/>
-        </w:rPr>
-        <w:t>chamando-o de “o banco com a placa”, mas ainda não fazia ideia do que estava escrito nela.</w:t>
-      </w:r>
-      <w:r>
-        <w:rPr>
-          <w:rFonts w:hint="default"/>
-        </w:rPr>
-        <w:t xml:space="preserve"> </w:t>
-      </w:r>
-      <w:r>
-        <w:rPr>
-          <w:rFonts w:hint="default"/>
-        </w:rPr>
-        <w:t>Olhando para a esquerda e para a direita para certificar-se de que não vinha ninguém,</w:t>
-      </w:r>
-      <w:r>
-        <w:rPr>
-          <w:rFonts w:hint="default"/>
-        </w:rPr>
-        <w:t xml:space="preserve"> </w:t>
-      </w:r>
-      <w:r>
-        <w:rPr>
-          <w:rFonts w:hint="default"/>
-        </w:rPr>
-        <w:t>correu até o banco e estreitou os olhos, enquanto lia as palavras.</w:t>
-      </w:r>
     </w:p>
     <w:sectPr>
       <w:pgSz w:w="11906" w:h="16838"/>

</xml_diff>